<commit_message>
basic network functions implemented
</commit_message>
<xml_diff>
--- a/Documentation New.docx
+++ b/Documentation New.docx
@@ -40,28 +40,12 @@
           <w:b/>
         </w:rPr>
       </w:pPr>
-      <w:proofErr w:type="spellStart"/>
       <w:r>
         <w:rPr>
           <w:b/>
         </w:rPr>
-        <w:t>Params</w:t>
-      </w:r>
-      <w:proofErr w:type="spellEnd"/>
-      <w:r>
-        <w:rPr>
-          <w:b/>
-        </w:rPr>
-        <w:t xml:space="preserve"> in ASCII </w:t>
-      </w:r>
-      <w:proofErr w:type="spellStart"/>
-      <w:r>
-        <w:rPr>
-          <w:b/>
-        </w:rPr>
-        <w:t>format</w:t>
-      </w:r>
-      <w:proofErr w:type="spellEnd"/>
+        <w:t>Params in ASCII format</w:t>
+      </w:r>
     </w:p>
     <w:p>
       <w:pPr>
@@ -77,23 +61,13 @@
           <w:u w:val="single"/>
         </w:rPr>
       </w:pPr>
-      <w:proofErr w:type="spellStart"/>
       <w:r>
         <w:rPr>
           <w:b/>
           <w:sz w:val="24"/>
           <w:u w:val="single"/>
         </w:rPr>
-        <w:t>Commands</w:t>
-      </w:r>
-      <w:proofErr w:type="spellEnd"/>
-      <w:r>
-        <w:rPr>
-          <w:b/>
-          <w:sz w:val="24"/>
-          <w:u w:val="single"/>
-        </w:rPr>
-        <w:t>:</w:t>
+        <w:t>Commands:</w:t>
       </w:r>
     </w:p>
     <w:p>
@@ -103,13 +77,8 @@
     </w:p>
     <w:p>
       <w:r>
-        <w:t xml:space="preserve">Returns DATA </w:t>
-      </w:r>
-      <w:proofErr w:type="spellStart"/>
-      <w:r>
-        <w:t>command</w:t>
-      </w:r>
-      <w:proofErr w:type="spellEnd"/>
+        <w:t>Returns DATA</w:t>
+      </w:r>
       <w:r>
         <w:t>:</w:t>
       </w:r>
@@ -137,34 +106,13 @@
     <w:p/>
     <w:p>
       <w:r>
-        <w:t>CONNECT (</w:t>
-      </w:r>
-      <w:proofErr w:type="spellStart"/>
-      <w:r>
-        <w:t>index</w:t>
-      </w:r>
-      <w:proofErr w:type="spellEnd"/>
-      <w:r>
-        <w:t xml:space="preserve">, </w:t>
-      </w:r>
-      <w:proofErr w:type="spellStart"/>
-      <w:r>
-        <w:t>password</w:t>
-      </w:r>
-      <w:proofErr w:type="spellEnd"/>
-      <w:r>
-        <w:t>)</w:t>
-      </w:r>
-    </w:p>
-    <w:p>
-      <w:r>
-        <w:t xml:space="preserve">Returns </w:t>
-      </w:r>
-      <w:proofErr w:type="spellStart"/>
-      <w:r>
-        <w:t>nothing</w:t>
-      </w:r>
-      <w:proofErr w:type="spellEnd"/>
+        <w:t>CONNECT (index, password)</w:t>
+      </w:r>
+    </w:p>
+    <w:p>
+      <w:r>
+        <w:t>Returns nothing</w:t>
+      </w:r>
     </w:p>
     <w:p/>
     <w:p>
@@ -174,13 +122,25 @@
     </w:p>
     <w:p>
       <w:r>
-        <w:t xml:space="preserve">Returns </w:t>
-      </w:r>
-      <w:proofErr w:type="spellStart"/>
-      <w:r>
-        <w:t>nothing</w:t>
-      </w:r>
-      <w:proofErr w:type="spellEnd"/>
+        <w:t>Returns nothing</w:t>
+      </w:r>
+    </w:p>
+    <w:p/>
+    <w:p>
+      <w:r>
+        <w:t>GETNETINFO()</w:t>
+      </w:r>
+    </w:p>
+    <w:p>
+      <w:r>
+        <w:t>Returns DATA:</w:t>
+      </w:r>
+    </w:p>
+    <w:p>
+      <w:r>
+        <w:tab/>
+        <w:t>[SSID] → 0x00 → [RSSI] → 0x00</w:t>
+      </w:r>
     </w:p>
     <w:p/>
     <w:p>
@@ -191,36 +151,18 @@
           <w:sz w:val="28"/>
         </w:rPr>
       </w:pPr>
-      <w:proofErr w:type="spellStart"/>
       <w:r>
         <w:rPr>
           <w:b/>
           <w:i/>
           <w:sz w:val="28"/>
         </w:rPr>
-        <w:t>Acknoledgement</w:t>
-      </w:r>
-      <w:proofErr w:type="spellEnd"/>
-      <w:r>
-        <w:rPr>
-          <w:b/>
-          <w:i/>
-          <w:sz w:val="28"/>
-        </w:rPr>
-        <w:t xml:space="preserve"> Layout:</w:t>
-      </w:r>
-    </w:p>
-    <w:p>
-      <w:r>
-        <w:t>0xDC → [</w:t>
-      </w:r>
-      <w:proofErr w:type="spellStart"/>
-      <w:r>
-        <w:t>Ack</w:t>
-      </w:r>
-      <w:proofErr w:type="spellEnd"/>
-      <w:r>
-        <w:t xml:space="preserve"> Type] → 0x00</w:t>
+        <w:t>Acknoledgement Layout:</w:t>
+      </w:r>
+    </w:p>
+    <w:p>
+      <w:r>
+        <w:t>0xDC → [Ack Type] → 0x00</w:t>
       </w:r>
     </w:p>
     <w:tbl>
@@ -439,27 +381,7 @@
                 <w:szCs w:val="24"/>
                 <w:lang w:val="en-US"/>
               </w:rPr>
-              <w:t xml:space="preserve">The last operation has finished (on </w:t>
-            </w:r>
-            <w:proofErr w:type="spellStart"/>
-            <w:r>
-              <w:rPr>
-                <w:rFonts w:cstheme="minorHAnsi"/>
-                <w:sz w:val="24"/>
-                <w:szCs w:val="24"/>
-                <w:lang w:val="en-US"/>
-              </w:rPr>
-              <w:t>wemos</w:t>
-            </w:r>
-            <w:proofErr w:type="spellEnd"/>
-            <w:r>
-              <w:rPr>
-                <w:rFonts w:cstheme="minorHAnsi"/>
-                <w:sz w:val="24"/>
-                <w:szCs w:val="24"/>
-                <w:lang w:val="en-US"/>
-              </w:rPr>
-              <w:t>)</w:t>
+              <w:t>The last operation has finished (on wemos)</w:t>
             </w:r>
           </w:p>
         </w:tc>
@@ -489,16 +411,7 @@
                 <w:szCs w:val="24"/>
                 <w:lang w:val="en-US"/>
               </w:rPr>
-              <w:t>“DE</w:t>
-            </w:r>
-            <w:r>
-              <w:rPr>
-                <w:rFonts w:cstheme="minorHAnsi"/>
-                <w:sz w:val="24"/>
-                <w:szCs w:val="24"/>
-                <w:lang w:val="en-US"/>
-              </w:rPr>
-              <w:t>”</w:t>
+              <w:t>“DE”</w:t>
             </w:r>
           </w:p>
         </w:tc>
@@ -546,30 +459,30 @@
       <w:r>
         <w:t xml:space="preserve">Table </w:t>
       </w:r>
-      <w:fldSimple w:instr=" SEQ Table \* ARABIC ">
-        <w:r>
-          <w:rPr>
-            <w:noProof/>
-          </w:rPr>
-          <w:t>1</w:t>
-        </w:r>
-      </w:fldSimple>
-      <w:r>
-        <w:t xml:space="preserve">: </w:t>
-      </w:r>
-      <w:proofErr w:type="spellStart"/>
-      <w:r>
-        <w:t>Ack</w:t>
-      </w:r>
-      <w:proofErr w:type="spellEnd"/>
-      <w:r>
-        <w:t xml:space="preserve"> </w:t>
-      </w:r>
-      <w:proofErr w:type="spellStart"/>
-      <w:r>
-        <w:t>Types</w:t>
-      </w:r>
-      <w:proofErr w:type="spellEnd"/>
+      <w:r>
+        <w:fldChar w:fldCharType="begin"/>
+      </w:r>
+      <w:r>
+        <w:instrText xml:space="preserve"> SEQ Table \* ARABIC </w:instrText>
+      </w:r>
+      <w:r>
+        <w:fldChar w:fldCharType="separate"/>
+      </w:r>
+      <w:r>
+        <w:rPr>
+          <w:noProof/>
+        </w:rPr>
+        <w:t>1</w:t>
+      </w:r>
+      <w:r>
+        <w:rPr>
+          <w:noProof/>
+        </w:rPr>
+        <w:fldChar w:fldCharType="end"/>
+      </w:r>
+      <w:r>
+        <w:t>: Ack Types</w:t>
+      </w:r>
     </w:p>
     <w:p/>
     <w:p>
@@ -586,136 +499,50 @@
           <w:i/>
           <w:sz w:val="28"/>
         </w:rPr>
+        <w:lastRenderedPageBreak/>
         <w:t>Data Layout:</w:t>
       </w:r>
-      <w:bookmarkStart w:id="0" w:name="_GoBack"/>
-      <w:bookmarkEnd w:id="0"/>
-    </w:p>
-    <w:p>
-      <w:r>
-        <w:t>0xDD → „DATA“ → 0x00 → [</w:t>
-      </w:r>
-      <w:proofErr w:type="spellStart"/>
-      <w:r>
-        <w:t>Length</w:t>
-      </w:r>
-      <w:proofErr w:type="spellEnd"/>
-      <w:r>
-        <w:t>] → 0x00 → [</w:t>
-      </w:r>
-      <w:proofErr w:type="spellStart"/>
-      <w:r>
-        <w:t>Checksum</w:t>
-      </w:r>
-      <w:proofErr w:type="spellEnd"/>
-      <w:r>
-        <w:t xml:space="preserve">] → 0x00 → </w:t>
-      </w:r>
-      <w:proofErr w:type="spellStart"/>
-      <w:r>
-        <w:t>data</w:t>
-      </w:r>
-      <w:proofErr w:type="spellEnd"/>
-      <w:r>
-        <w:t xml:space="preserve"> (</w:t>
-      </w:r>
-      <w:proofErr w:type="spellStart"/>
-      <w:r>
-        <w:t>Length</w:t>
-      </w:r>
-      <w:proofErr w:type="spellEnd"/>
-      <w:r>
-        <w:t>)</w:t>
-      </w:r>
-    </w:p>
-    <w:p>
-      <w:proofErr w:type="spellStart"/>
+    </w:p>
+    <w:p>
+      <w:r>
+        <w:t>LocalData:</w:t>
+      </w:r>
+    </w:p>
+    <w:p>
+      <w:r>
+        <w:t>0xDD → „DATA“ → 0x00 → [Length] → 0x</w:t>
+      </w:r>
+      <w:r>
+        <w:t>00 → [Checksum] → 0x00 → data (l</w:t>
+      </w:r>
+      <w:r>
+        <w:t>ength)</w:t>
+      </w:r>
+    </w:p>
+    <w:p/>
+    <w:p>
+      <w:r>
+        <w:t>NetData:</w:t>
+      </w:r>
+    </w:p>
+    <w:p>
+      <w:r>
+        <w:t>0xDD → „NETDATA“ → 0x00 → [IP] → 0x00 → [Length] → 0x00 → [Checksum] → 0x00 → data (length)</w:t>
+      </w:r>
+    </w:p>
+    <w:p/>
+    <w:p>
       <w:r>
         <w:rPr>
           <w:i/>
         </w:rPr>
-        <w:t>Checksum</w:t>
-      </w:r>
-      <w:proofErr w:type="spellEnd"/>
-      <w:r>
-        <w:rPr>
-          <w:i/>
-        </w:rPr>
-        <w:t>:</w:t>
-      </w:r>
-      <w:r>
-        <w:t xml:space="preserve"> </w:t>
-      </w:r>
-      <w:proofErr w:type="spellStart"/>
-      <w:r>
-        <w:t>sum</w:t>
-      </w:r>
-      <w:proofErr w:type="spellEnd"/>
-      <w:r>
-        <w:t xml:space="preserve"> </w:t>
-      </w:r>
-      <w:proofErr w:type="spellStart"/>
-      <w:r>
-        <w:t>up</w:t>
-      </w:r>
-      <w:proofErr w:type="spellEnd"/>
-      <w:r>
-        <w:t xml:space="preserve"> all </w:t>
-      </w:r>
-      <w:proofErr w:type="spellStart"/>
-      <w:r>
-        <w:t>bytes</w:t>
-      </w:r>
-      <w:proofErr w:type="spellEnd"/>
-      <w:r>
-        <w:t xml:space="preserve"> </w:t>
-      </w:r>
-      <w:proofErr w:type="spellStart"/>
-      <w:r>
-        <w:t>of</w:t>
-      </w:r>
-      <w:proofErr w:type="spellEnd"/>
-      <w:r>
-        <w:t xml:space="preserve"> </w:t>
-      </w:r>
-      <w:proofErr w:type="spellStart"/>
-      <w:r>
-        <w:t>data</w:t>
-      </w:r>
-      <w:proofErr w:type="spellEnd"/>
-      <w:r>
-        <w:t xml:space="preserve"> </w:t>
-      </w:r>
-      <w:proofErr w:type="spellStart"/>
-      <w:r>
-        <w:t>and</w:t>
-      </w:r>
-      <w:proofErr w:type="spellEnd"/>
-      <w:r>
-        <w:t xml:space="preserve"> </w:t>
-      </w:r>
-      <w:proofErr w:type="spellStart"/>
-      <w:r>
-        <w:t>modulo</w:t>
-      </w:r>
-      <w:proofErr w:type="spellEnd"/>
-      <w:r>
-        <w:t xml:space="preserve"> </w:t>
-      </w:r>
-      <w:proofErr w:type="spellStart"/>
-      <w:r>
-        <w:t>by</w:t>
-      </w:r>
-      <w:proofErr w:type="spellEnd"/>
-      <w:r>
-        <w:t xml:space="preserve"> 10</w:t>
-      </w:r>
-      <w:r>
-        <w:t>.</w:t>
-      </w:r>
-      <w:r>
-        <w:t>000</w:t>
-      </w:r>
+        <w:t>Checksum:</w:t>
+      </w:r>
+      <w:r>
+        <w:t xml:space="preserve"> sum up all bytes of data and modulo by 10.000</w:t>
+      </w:r>
+      <w:bookmarkStart w:id="0" w:name="_GoBack"/>
+      <w:bookmarkEnd w:id="0"/>
     </w:p>
     <w:sectPr>
       <w:pgSz w:w="11906" w:h="16838"/>

</xml_diff>

<commit_message>
DataTest GTRWiFi und WiFi Test sind wichtig!!!
</commit_message>
<xml_diff>
--- a/Documentation New.docx
+++ b/Documentation New.docx
@@ -139,10 +139,59 @@
     <w:p>
       <w:r>
         <w:tab/>
+      </w:r>
+      <w:r>
+        <w:t xml:space="preserve">[IsAPMode] → 0x00 → </w:t>
+      </w:r>
+      <w:r>
         <w:t>[SSID] → 0x00 → [RSSI] → 0x00</w:t>
       </w:r>
+      <w:r>
+        <w:br/>
+      </w:r>
+      <w:r>
+        <w:tab/>
+      </w:r>
+      <w:r>
+        <w:t>0</w:t>
+      </w:r>
+      <w:r>
+        <w:t>: STATION</w:t>
+      </w:r>
+      <w:r>
+        <w:br/>
+      </w:r>
+      <w:r>
+        <w:tab/>
+        <w:t>1: AP</w:t>
+      </w:r>
     </w:p>
     <w:p/>
+    <w:p>
+      <w:r>
+        <w:t>STARTAP(ssid, password)</w:t>
+      </w:r>
+    </w:p>
+    <w:p>
+      <w:r>
+        <w:t>Returns nothing</w:t>
+      </w:r>
+    </w:p>
+    <w:p/>
+    <w:p>
+      <w:r>
+        <w:t>STOPAP()</w:t>
+      </w:r>
+    </w:p>
+    <w:p>
+      <w:r>
+        <w:t>Returns nothing</w:t>
+      </w:r>
+    </w:p>
+    <w:p>
+      <w:bookmarkStart w:id="0" w:name="_GoBack"/>
+      <w:bookmarkEnd w:id="0"/>
+    </w:p>
     <w:p>
       <w:pPr>
         <w:rPr>
@@ -157,6 +206,7 @@
           <w:i/>
           <w:sz w:val="28"/>
         </w:rPr>
+        <w:lastRenderedPageBreak/>
         <w:t>Acknoledgement Layout:</w:t>
       </w:r>
     </w:p>
@@ -459,27 +509,14 @@
       <w:r>
         <w:t xml:space="preserve">Table </w:t>
       </w:r>
-      <w:r>
-        <w:fldChar w:fldCharType="begin"/>
-      </w:r>
-      <w:r>
-        <w:instrText xml:space="preserve"> SEQ Table \* ARABIC </w:instrText>
-      </w:r>
-      <w:r>
-        <w:fldChar w:fldCharType="separate"/>
-      </w:r>
-      <w:r>
-        <w:rPr>
-          <w:noProof/>
-        </w:rPr>
-        <w:t>1</w:t>
-      </w:r>
-      <w:r>
-        <w:rPr>
-          <w:noProof/>
-        </w:rPr>
-        <w:fldChar w:fldCharType="end"/>
-      </w:r>
+      <w:fldSimple w:instr=" SEQ Table \* ARABIC ">
+        <w:r>
+          <w:rPr>
+            <w:noProof/>
+          </w:rPr>
+          <w:t>1</w:t>
+        </w:r>
+      </w:fldSimple>
       <w:r>
         <w:t>: Ack Types</w:t>
       </w:r>
@@ -499,7 +536,6 @@
           <w:i/>
           <w:sz w:val="28"/>
         </w:rPr>
-        <w:lastRenderedPageBreak/>
         <w:t>Data Layout:</w:t>
       </w:r>
     </w:p>
@@ -535,8 +571,6 @@
       <w:r>
         <w:t xml:space="preserve"> → [AppName] → 0x00</w:t>
       </w:r>
-      <w:bookmarkStart w:id="0" w:name="_GoBack"/>
-      <w:bookmarkEnd w:id="0"/>
       <w:r>
         <w:t xml:space="preserve"> → data (length)</w:t>
       </w:r>

</xml_diff>